<commit_message>
P-value and its significance
</commit_message>
<xml_diff>
--- a/Bias-Vairance.docx
+++ b/Bias-Vairance.docx
@@ -83,27 +83,7 @@
           <w:sz w:val="24"/>
           <w:szCs w:val="24"/>
         </w:rPr>
-        <w:t xml:space="preserve">Error due to variance is the amount by which the prediction, over one training set, differs from the expected value over all the training sets. In machine learning, diﬀerent training data sets will result in a diﬀerent estimation. But ideally it should not vary too much between training sets. However, if a method has high variance then </w:t>
-      </w:r>
-      <w:proofErr w:type="gramStart"/>
-      <w:r>
-        <w:rPr>
-          <w:rFonts w:ascii="Georgia" w:eastAsia="Times New Roman" w:hAnsi="Georgia" w:cs="Times New Roman"/>
-          <w:color w:val="333333"/>
-          <w:sz w:val="24"/>
-          <w:szCs w:val="24"/>
-        </w:rPr>
-        <w:t>small changes</w:t>
-      </w:r>
-      <w:proofErr w:type="gramEnd"/>
-      <w:r>
-        <w:rPr>
-          <w:rFonts w:ascii="Georgia" w:eastAsia="Times New Roman" w:hAnsi="Georgia" w:cs="Times New Roman"/>
-          <w:color w:val="333333"/>
-          <w:sz w:val="24"/>
-          <w:szCs w:val="24"/>
-        </w:rPr>
-        <w:t xml:space="preserve"> in the training data can result in large changes in results.</w:t>
+        <w:t>Error due to variance is the amount by which the prediction, over one training set, differs from the expected value over all the training sets. In machine learning, diﬀerent training data sets will result in a diﬀerent estimation. But ideally it should not vary too much between training sets. However, if a method has high variance then small changes in the training data can result in large changes in results.</w:t>
       </w:r>
     </w:p>
     <w:p>
@@ -214,27 +194,7 @@
           <w:szCs w:val="24"/>
         </w:rPr>
         <w:lastRenderedPageBreak/>
-        <w:t xml:space="preserve">Suppose the red circle is the target which perfectly predicts the correct values. If we move away from that, our prediction gets worse. The above figure displays four different cases representing combinations of both high and low bias and variance. High bias is when all dots are far from </w:t>
-      </w:r>
-      <w:proofErr w:type="gramStart"/>
-      <w:r>
-        <w:rPr>
-          <w:rFonts w:ascii="Georgia" w:eastAsia="Times New Roman" w:hAnsi="Georgia" w:cs="Times New Roman"/>
-          <w:color w:val="333333"/>
-          <w:sz w:val="24"/>
-          <w:szCs w:val="24"/>
-        </w:rPr>
-        <w:t>bulls</w:t>
-      </w:r>
-      <w:proofErr w:type="gramEnd"/>
-      <w:r>
-        <w:rPr>
-          <w:rFonts w:ascii="Georgia" w:eastAsia="Times New Roman" w:hAnsi="Georgia" w:cs="Times New Roman"/>
-          <w:color w:val="333333"/>
-          <w:sz w:val="24"/>
-          <w:szCs w:val="24"/>
-        </w:rPr>
-        <w:t xml:space="preserve"> eye and high variance is when all dots are scattered.</w:t>
+        <w:t>Suppose the red circle is the target which perfectly predicts the correct values. If we move away from that, our prediction gets worse. The above figure displays four different cases representing combinations of both high and low bias and variance. High bias is when all dots are far from bulls eye and high variance is when all dots are scattered.</w:t>
       </w:r>
     </w:p>
     <w:p>
@@ -515,27 +475,7 @@
           <w:sz w:val="21"/>
           <w:szCs w:val="21"/>
         </w:rPr>
-        <w:t xml:space="preserve">The definition of R-squared is </w:t>
-      </w:r>
-      <w:proofErr w:type="gramStart"/>
-      <w:r>
-        <w:rPr>
-          <w:rFonts w:ascii="Helvetica" w:eastAsia="Times New Roman" w:hAnsi="Helvetica" w:cs="Helvetica"/>
-          <w:color w:val="333333"/>
-          <w:sz w:val="21"/>
-          <w:szCs w:val="21"/>
-        </w:rPr>
-        <w:t>fairly straight-forward</w:t>
-      </w:r>
-      <w:proofErr w:type="gramEnd"/>
-      <w:r>
-        <w:rPr>
-          <w:rFonts w:ascii="Helvetica" w:eastAsia="Times New Roman" w:hAnsi="Helvetica" w:cs="Helvetica"/>
-          <w:color w:val="333333"/>
-          <w:sz w:val="21"/>
-          <w:szCs w:val="21"/>
-        </w:rPr>
-        <w:t>; it is the percentage of the response variable variation that is explained by a linear model. Or:</w:t>
+        <w:t>The definition of R-squared is fairly straight-forward; it is the percentage of the response variable variation that is explained by a linear model. Or:</w:t>
       </w:r>
     </w:p>
     <w:p>
@@ -652,6 +592,230 @@
       </w:r>
     </w:p>
     <w:p>
+      <w:pPr>
+        <w:rPr>
+          <w:b/>
+        </w:rPr>
+      </w:pPr>
+      <w:r>
+        <w:rPr>
+          <w:b/>
+        </w:rPr>
+        <w:t>Hypothesis Testing</w:t>
+      </w:r>
+    </w:p>
+    <w:p>
+      <w:r>
+        <w:t>Hypothesis:</w:t>
+      </w:r>
+      <w:r>
+        <w:t xml:space="preserve"> A premise or claim that we want to test.</w:t>
+      </w:r>
+    </w:p>
+    <w:p>
+      <w:pPr>
+        <w:rPr>
+          <w:vertAlign w:val="subscript"/>
+        </w:rPr>
+      </w:pPr>
+      <w:r>
+        <w:t>Null Hypothesis: Currently accepted Value. Represented by H</w:t>
+      </w:r>
+      <w:r>
+        <w:rPr>
+          <w:vertAlign w:val="subscript"/>
+        </w:rPr>
+        <w:t>o</w:t>
+      </w:r>
+    </w:p>
+    <w:p>
+      <w:r>
+        <w:t>Alter</w:t>
+      </w:r>
+      <w:r>
+        <w:t>nate</w:t>
+      </w:r>
+      <w:r>
+        <w:t xml:space="preserve"> Hypothesis: Also called Research Hypothesis. Involves the claim to be tested.</w:t>
+      </w:r>
+      <w:r>
+        <w:t xml:space="preserve"> Represented by H</w:t>
+      </w:r>
+      <w:r>
+        <w:rPr>
+          <w:vertAlign w:val="subscript"/>
+        </w:rPr>
+        <w:t>a</w:t>
+      </w:r>
+      <w:r>
+        <w:t>.</w:t>
+      </w:r>
+    </w:p>
+    <w:p>
+      <w:r>
+        <w:rPr>
+          <w:b/>
+        </w:rPr>
+        <w:t>Note:</w:t>
+      </w:r>
+      <w:r>
+        <w:t xml:space="preserve"> Null Hypothesis and Alternate Hypothesis are mathematically opposite</w:t>
+      </w:r>
+    </w:p>
+    <w:p>
+      <w:r>
+        <w:t>Possible Outcomes of this test</w:t>
+      </w:r>
+      <w:r>
+        <w:t>:</w:t>
+      </w:r>
+    </w:p>
+    <w:p>
+      <w:pPr>
+        <w:pStyle w:val="ListParagraph"/>
+        <w:numPr>
+          <w:ilvl w:val="0"/>
+          <w:numId w:val="2"/>
+        </w:numPr>
+      </w:pPr>
+      <w:r>
+        <w:t>Reject Null Hypothesis</w:t>
+      </w:r>
+    </w:p>
+    <w:p>
+      <w:pPr>
+        <w:pStyle w:val="ListParagraph"/>
+        <w:numPr>
+          <w:ilvl w:val="0"/>
+          <w:numId w:val="2"/>
+        </w:numPr>
+      </w:pPr>
+      <w:r>
+        <w:t>Failed to Reject Null Hypothesis</w:t>
+      </w:r>
+    </w:p>
+    <w:p>
+      <w:r>
+        <w:t xml:space="preserve">Eg: Newton has invented gravitational force when apple falls. This is currently everyone believing.  So this is null hypothesis. If any researcher will come and tells null hypothesis is false. He has to test to </w:t>
+      </w:r>
+      <w:r>
+        <w:t>claim null hypothesis is false.</w:t>
+      </w:r>
+    </w:p>
+    <w:p>
+      <w:pPr>
+        <w:rPr>
+          <w:u w:val="single"/>
+        </w:rPr>
+      </w:pPr>
+      <w:r>
+        <w:rPr>
+          <w:u w:val="single"/>
+        </w:rPr>
+        <w:t>Problem:</w:t>
+      </w:r>
+    </w:p>
+    <w:p>
+      <w:r>
+        <w:t>In Manufacturing company of Chocolate bars. One employee claims chocolate bars are no more than 5 gm.</w:t>
+      </w:r>
+      <w:r>
+        <w:t xml:space="preserve"> Here what us H0 and Ha?</w:t>
+      </w:r>
+    </w:p>
+    <w:p>
+      <w:r>
+        <w:t>H</w:t>
+      </w:r>
+      <w:r>
+        <w:rPr>
+          <w:vertAlign w:val="subscript"/>
+        </w:rPr>
+        <w:t xml:space="preserve">0 </w:t>
+      </w:r>
+      <w:r>
+        <w:t>: Mean = 5</w:t>
+      </w:r>
+    </w:p>
+    <w:p>
+      <w:r>
+        <w:t>H</w:t>
+      </w:r>
+      <w:r>
+        <w:rPr>
+          <w:vertAlign w:val="subscript"/>
+        </w:rPr>
+        <w:t xml:space="preserve">a:  </w:t>
+      </w:r>
+      <w:r>
+        <w:t xml:space="preserve">Mean &lt;&gt; 5 </w:t>
+      </w:r>
+    </w:p>
+    <w:p>
+      <w:r>
+        <w:t>(Note: To prove this he must perform some test)</w:t>
+      </w:r>
+    </w:p>
+    <w:p>
+      <w:r>
+        <w:lastRenderedPageBreak/>
+        <w:t xml:space="preserve">Level of confidence(C): How confident are we in our decision. </w:t>
+      </w:r>
+      <w:r>
+        <w:t>Eg: 95%</w:t>
+      </w:r>
+    </w:p>
+    <w:p>
+      <w:pPr>
+        <w:rPr>
+          <w:vertAlign w:val="subscript"/>
+        </w:rPr>
+      </w:pPr>
+      <w:r>
+        <w:t>Level of significance(</w:t>
+      </w:r>
+      <w:r>
+        <w:rPr>
+          <w:rFonts w:cstheme="minorHAnsi"/>
+        </w:rPr>
+        <w:t>α</w:t>
+      </w:r>
+      <w:r>
+        <w:t>):</w:t>
+      </w:r>
+      <w:r>
+        <w:t xml:space="preserve">  </w:t>
+      </w:r>
+      <w:r>
+        <w:rPr>
+          <w:rFonts w:cstheme="minorHAnsi"/>
+        </w:rPr>
+        <w:t>α</w:t>
+      </w:r>
+      <w:r>
+        <w:rPr>
+          <w:rFonts w:cstheme="minorHAnsi"/>
+        </w:rPr>
+        <w:t>= 1-C</w:t>
+      </w:r>
+      <w:r>
+        <w:rPr>
+          <w:rFonts w:cstheme="minorHAnsi"/>
+        </w:rPr>
+        <w:t xml:space="preserve"> Eg: </w:t>
+      </w:r>
+      <w:r>
+        <w:rPr>
+          <w:rFonts w:cstheme="minorHAnsi"/>
+        </w:rPr>
+        <w:t>α</w:t>
+      </w:r>
+      <w:r>
+        <w:rPr>
+          <w:rFonts w:cstheme="minorHAnsi"/>
+        </w:rPr>
+        <w:t xml:space="preserve"> = 1-0.95 = 0.05</w:t>
+      </w:r>
       <w:bookmarkStart w:id="0" w:name="_GoBack"/>
       <w:bookmarkEnd w:id="0"/>
     </w:p>
@@ -668,6 +832,119 @@
 <file path=word/numbering.xml><?xml version="1.0" encoding="utf-8"?>
 <w:numbering xmlns:wpc="http://schemas.microsoft.com/office/word/2010/wordprocessingCanvas" xmlns:cx="http://schemas.microsoft.com/office/drawing/2014/chartex" xmlns:cx1="http://schemas.microsoft.com/office/drawing/2015/9/8/chartex" xmlns:cx2="http://schemas.microsoft.com/office/drawing/2015/10/21/chartex" xmlns:cx3="http://schemas.microsoft.com/office/drawing/2016/5/9/chartex" xmlns:cx4="http://schemas.microsoft.com/office/drawing/2016/5/10/chartex" xmlns:cx5="http://schemas.microsoft.com/office/drawing/2016/5/11/chartex" xmlns:cx6="http://schemas.microsoft.com/office/drawing/2016/5/12/chartex" xmlns:cx7="http://schemas.microsoft.com/office/drawing/2016/5/13/chartex" xmlns:cx8="http://schemas.microsoft.com/office/drawing/2016/5/14/chartex" xmlns:mc="http://schemas.openxmlformats.org/markup-compatibility/2006" xmlns:aink="http://schemas.microsoft.com/office/drawing/2016/ink" xmlns:am3d="http://schemas.microsoft.com/office/drawing/2017/model3d" xmlns:o="urn:schemas-microsoft-com:office:office" xmlns:r="http://schemas.openxmlformats.org/officeDocument/2006/relationships" xmlns:m="http://schemas.openxmlformats.org/officeDocument/2006/math" xmlns:v="urn:schemas-microsoft-com:vml" xmlns:wp14="http://schemas.microsoft.com/office/word/2010/wordprocessingDrawing" xmlns:wp="http://schemas.openxmlformats.org/drawingml/2006/wordprocessingDrawing" xmlns:w10="urn:schemas-microsoft-com:office:word" xmlns:w="http://schemas.openxmlformats.org/wordprocessingml/2006/main" xmlns:w14="http://schemas.microsoft.com/office/word/2010/wordml" xmlns:w15="http://schemas.microsoft.com/office/word/2012/wordml" xmlns:w16cid="http://schemas.microsoft.com/office/word/2016/wordml/cid" xmlns:w16se="http://schemas.microsoft.com/office/word/2015/wordml/symex" xmlns:wpg="http://schemas.microsoft.com/office/word/2010/wordprocessingGroup" xmlns:wpi="http://schemas.microsoft.com/office/word/2010/wordprocessingInk" xmlns:wne="http://schemas.microsoft.com/office/word/2006/wordml" xmlns:wps="http://schemas.microsoft.com/office/word/2010/wordprocessingShape" mc:Ignorable="w14 w15 w16se w16cid wp14">
   <w:abstractNum w:abstractNumId="0" w15:restartNumberingAfterBreak="0">
+    <w:nsid w:val="50D12C49"/>
+    <w:multiLevelType w:val="hybridMultilevel"/>
+    <w:tmpl w:val="31783358"/>
+    <w:lvl w:ilvl="0" w:tplc="04090001">
+      <w:start w:val="1"/>
+      <w:numFmt w:val="bullet"/>
+      <w:lvlText w:val=""/>
+      <w:lvlJc w:val="left"/>
+      <w:pPr>
+        <w:ind w:left="720" w:hanging="360"/>
+      </w:pPr>
+      <w:rPr>
+        <w:rFonts w:ascii="Symbol" w:hAnsi="Symbol" w:hint="default"/>
+      </w:rPr>
+    </w:lvl>
+    <w:lvl w:ilvl="1" w:tplc="04090003" w:tentative="1">
+      <w:start w:val="1"/>
+      <w:numFmt w:val="bullet"/>
+      <w:lvlText w:val="o"/>
+      <w:lvlJc w:val="left"/>
+      <w:pPr>
+        <w:ind w:left="1440" w:hanging="360"/>
+      </w:pPr>
+      <w:rPr>
+        <w:rFonts w:ascii="Courier New" w:hAnsi="Courier New" w:cs="Courier New" w:hint="default"/>
+      </w:rPr>
+    </w:lvl>
+    <w:lvl w:ilvl="2" w:tplc="04090005" w:tentative="1">
+      <w:start w:val="1"/>
+      <w:numFmt w:val="bullet"/>
+      <w:lvlText w:val=""/>
+      <w:lvlJc w:val="left"/>
+      <w:pPr>
+        <w:ind w:left="2160" w:hanging="360"/>
+      </w:pPr>
+      <w:rPr>
+        <w:rFonts w:ascii="Wingdings" w:hAnsi="Wingdings" w:hint="default"/>
+      </w:rPr>
+    </w:lvl>
+    <w:lvl w:ilvl="3" w:tplc="04090001" w:tentative="1">
+      <w:start w:val="1"/>
+      <w:numFmt w:val="bullet"/>
+      <w:lvlText w:val=""/>
+      <w:lvlJc w:val="left"/>
+      <w:pPr>
+        <w:ind w:left="2880" w:hanging="360"/>
+      </w:pPr>
+      <w:rPr>
+        <w:rFonts w:ascii="Symbol" w:hAnsi="Symbol" w:hint="default"/>
+      </w:rPr>
+    </w:lvl>
+    <w:lvl w:ilvl="4" w:tplc="04090003" w:tentative="1">
+      <w:start w:val="1"/>
+      <w:numFmt w:val="bullet"/>
+      <w:lvlText w:val="o"/>
+      <w:lvlJc w:val="left"/>
+      <w:pPr>
+        <w:ind w:left="3600" w:hanging="360"/>
+      </w:pPr>
+      <w:rPr>
+        <w:rFonts w:ascii="Courier New" w:hAnsi="Courier New" w:cs="Courier New" w:hint="default"/>
+      </w:rPr>
+    </w:lvl>
+    <w:lvl w:ilvl="5" w:tplc="04090005" w:tentative="1">
+      <w:start w:val="1"/>
+      <w:numFmt w:val="bullet"/>
+      <w:lvlText w:val=""/>
+      <w:lvlJc w:val="left"/>
+      <w:pPr>
+        <w:ind w:left="4320" w:hanging="360"/>
+      </w:pPr>
+      <w:rPr>
+        <w:rFonts w:ascii="Wingdings" w:hAnsi="Wingdings" w:hint="default"/>
+      </w:rPr>
+    </w:lvl>
+    <w:lvl w:ilvl="6" w:tplc="04090001" w:tentative="1">
+      <w:start w:val="1"/>
+      <w:numFmt w:val="bullet"/>
+      <w:lvlText w:val=""/>
+      <w:lvlJc w:val="left"/>
+      <w:pPr>
+        <w:ind w:left="5040" w:hanging="360"/>
+      </w:pPr>
+      <w:rPr>
+        <w:rFonts w:ascii="Symbol" w:hAnsi="Symbol" w:hint="default"/>
+      </w:rPr>
+    </w:lvl>
+    <w:lvl w:ilvl="7" w:tplc="04090003" w:tentative="1">
+      <w:start w:val="1"/>
+      <w:numFmt w:val="bullet"/>
+      <w:lvlText w:val="o"/>
+      <w:lvlJc w:val="left"/>
+      <w:pPr>
+        <w:ind w:left="5760" w:hanging="360"/>
+      </w:pPr>
+      <w:rPr>
+        <w:rFonts w:ascii="Courier New" w:hAnsi="Courier New" w:cs="Courier New" w:hint="default"/>
+      </w:rPr>
+    </w:lvl>
+    <w:lvl w:ilvl="8" w:tplc="04090005" w:tentative="1">
+      <w:start w:val="1"/>
+      <w:numFmt w:val="bullet"/>
+      <w:lvlText w:val=""/>
+      <w:lvlJc w:val="left"/>
+      <w:pPr>
+        <w:ind w:left="6480" w:hanging="360"/>
+      </w:pPr>
+      <w:rPr>
+        <w:rFonts w:ascii="Wingdings" w:hAnsi="Wingdings" w:hint="default"/>
+      </w:rPr>
+    </w:lvl>
+  </w:abstractNum>
+  <w:abstractNum w:abstractNumId="1" w15:restartNumberingAfterBreak="0">
     <w:nsid w:val="6D5A65BC"/>
     <w:multiLevelType w:val="multilevel"/>
     <w:tmpl w:val="49C6B26C"/>
@@ -817,6 +1094,9 @@
     </w:lvl>
   </w:abstractNum>
   <w:num w:numId="1">
+    <w:abstractNumId w:val="1"/>
+  </w:num>
+  <w:num w:numId="2">
     <w:abstractNumId w:val="0"/>
   </w:num>
 </w:numbering>
@@ -1298,6 +1578,17 @@
       <w:szCs w:val="24"/>
     </w:rPr>
   </w:style>
+  <w:style w:type="paragraph" w:styleId="ListParagraph">
+    <w:name w:val="List Paragraph"/>
+    <w:basedOn w:val="Normal"/>
+    <w:uiPriority w:val="34"/>
+    <w:qFormat/>
+    <w:rsid w:val="0003736E"/>
+    <w:pPr>
+      <w:ind w:left="720"/>
+      <w:contextualSpacing/>
+    </w:pPr>
+  </w:style>
 </w:styles>
 </file>
 

</xml_diff>